<commit_message>
Hoffentlich letschts update sprint Reviews
</commit_message>
<xml_diff>
--- a/Dokumente/Sprint_Review.docx
+++ b/Dokumente/Sprint_Review.docx
@@ -33,6 +33,12 @@
           <w:lang w:val="de-CH"/>
         </w:rPr>
         <w:t xml:space="preserve"> Ziel des ersten Sprints war es, den Grundaufbau der Webseite zu erstellen. Dazu gehören das Layout und das Design der Seite, sowie eine Startseite, auf welcher eine Auflistung aller vorhandenen Biere zu sehen ist. Ausserdem wurde auch eine Login-Funktion implementiert, welche später dazu verwendet werden wird, neue Biere hinzufügen zu können.</w:t>
+      </w:r>
+      <w:r>
+        <w:rPr>
+          <w:lang w:val="de-CH"/>
+        </w:rPr>
+        <w:t xml:space="preserve"> Auch die Datenbank wurde bereits vorbereitet, damit in einem späteren Schritt Bilder den Bieren hinzugefügt werden können.</w:t>
       </w:r>
     </w:p>
     <w:tbl>
@@ -771,6 +777,122 @@
           </w:p>
         </w:tc>
       </w:tr>
+      <w:tr>
+        <w:tc>
+          <w:tcPr>
+            <w:cnfStyle w:val="001000000000" w:firstRow="0" w:lastRow="0" w:firstColumn="1" w:lastColumn="0" w:oddVBand="0" w:evenVBand="0" w:oddHBand="0" w:evenHBand="0" w:firstRowFirstColumn="0" w:firstRowLastColumn="0" w:lastRowFirstColumn="0" w:lastRowLastColumn="0"/>
+            <w:tcW w:w="440" w:type="dxa"/>
+          </w:tcPr>
+          <w:p>
+            <w:pPr>
+              <w:rPr>
+                <w:lang w:val="de-CH"/>
+              </w:rPr>
+            </w:pPr>
+            <w:r>
+              <w:rPr>
+                <w:lang w:val="de-CH"/>
+              </w:rPr>
+              <w:t>16</w:t>
+            </w:r>
+          </w:p>
+        </w:tc>
+        <w:tc>
+          <w:tcPr>
+            <w:tcW w:w="977" w:type="dxa"/>
+          </w:tcPr>
+          <w:p>
+            <w:pPr>
+              <w:cnfStyle w:val="000000000000" w:firstRow="0" w:lastRow="0" w:firstColumn="0" w:lastColumn="0" w:oddVBand="0" w:evenVBand="0" w:oddHBand="0" w:evenHBand="0" w:firstRowFirstColumn="0" w:firstRowLastColumn="0" w:lastRowFirstColumn="0" w:lastRowLastColumn="0"/>
+              <w:rPr>
+                <w:lang w:val="de-CH"/>
+              </w:rPr>
+            </w:pPr>
+            <w:r>
+              <w:rPr>
+                <w:lang w:val="de-CH"/>
+              </w:rPr>
+              <w:t>2</w:t>
+            </w:r>
+          </w:p>
+        </w:tc>
+        <w:tc>
+          <w:tcPr>
+            <w:tcW w:w="2205" w:type="dxa"/>
+          </w:tcPr>
+          <w:p>
+            <w:pPr>
+              <w:cnfStyle w:val="000000000000" w:firstRow="0" w:lastRow="0" w:firstColumn="0" w:lastColumn="0" w:oddVBand="0" w:evenVBand="0" w:oddHBand="0" w:evenHBand="0" w:firstRowFirstColumn="0" w:firstRowLastColumn="0" w:lastRowFirstColumn="0" w:lastRowLastColumn="0"/>
+              <w:rPr>
+                <w:lang w:val="de-CH"/>
+              </w:rPr>
+            </w:pPr>
+            <w:r>
+              <w:rPr>
+                <w:lang w:val="de-CH"/>
+              </w:rPr>
+              <w:t>Bierdaten hinzufügen</w:t>
+            </w:r>
+          </w:p>
+        </w:tc>
+        <w:tc>
+          <w:tcPr>
+            <w:tcW w:w="1080" w:type="dxa"/>
+          </w:tcPr>
+          <w:p>
+            <w:pPr>
+              <w:cnfStyle w:val="000000000000" w:firstRow="0" w:lastRow="0" w:firstColumn="0" w:lastColumn="0" w:oddVBand="0" w:evenVBand="0" w:oddHBand="0" w:evenHBand="0" w:firstRowFirstColumn="0" w:firstRowLastColumn="0" w:lastRowFirstColumn="0" w:lastRowLastColumn="0"/>
+              <w:rPr>
+                <w:lang w:val="de-CH"/>
+              </w:rPr>
+            </w:pPr>
+            <w:r>
+              <w:rPr>
+                <w:lang w:val="de-CH"/>
+              </w:rPr>
+              <w:t>Frank</w:t>
+            </w:r>
+          </w:p>
+        </w:tc>
+        <w:tc>
+          <w:tcPr>
+            <w:tcW w:w="1016" w:type="dxa"/>
+          </w:tcPr>
+          <w:p>
+            <w:pPr>
+              <w:cnfStyle w:val="000000000000" w:firstRow="0" w:lastRow="0" w:firstColumn="0" w:lastColumn="0" w:oddVBand="0" w:evenVBand="0" w:oddHBand="0" w:evenHBand="0" w:firstRowFirstColumn="0" w:firstRowLastColumn="0" w:lastRowFirstColumn="0" w:lastRowLastColumn="0"/>
+              <w:rPr>
+                <w:lang w:val="de-CH"/>
+              </w:rPr>
+            </w:pPr>
+            <w:r>
+              <w:rPr>
+                <w:lang w:val="de-CH"/>
+              </w:rPr>
+              <w:t>3</w:t>
+            </w:r>
+          </w:p>
+        </w:tc>
+        <w:tc>
+          <w:tcPr>
+            <w:tcW w:w="787" w:type="dxa"/>
+          </w:tcPr>
+          <w:p>
+            <w:pPr>
+              <w:cnfStyle w:val="000000000000" w:firstRow="0" w:lastRow="0" w:firstColumn="0" w:lastColumn="0" w:oddVBand="0" w:evenVBand="0" w:oddHBand="0" w:evenHBand="0" w:firstRowFirstColumn="0" w:firstRowLastColumn="0" w:lastRowFirstColumn="0" w:lastRowLastColumn="0"/>
+              <w:rPr>
+                <w:lang w:val="de-CH"/>
+              </w:rPr>
+            </w:pPr>
+            <w:r>
+              <w:rPr>
+                <w:lang w:val="de-CH"/>
+              </w:rPr>
+              <w:t>Done</w:t>
+            </w:r>
+          </w:p>
+        </w:tc>
+      </w:tr>
     </w:tbl>
     <w:p>
       <w:pPr>
@@ -881,8 +1003,6 @@
         </w:rPr>
         <w:t xml:space="preserve"> Sprint 1 konnte somit pünktlich abgeschlossen werden.</w:t>
       </w:r>
-      <w:bookmarkStart w:id="0" w:name="_GoBack"/>
-      <w:bookmarkEnd w:id="0"/>
     </w:p>
     <w:p>
       <w:pPr>
@@ -1010,7 +1130,7 @@
               <w:rPr>
                 <w:lang w:val="de-CH"/>
               </w:rPr>
-              <w:t>16</w:t>
+              <w:t>18</w:t>
             </w:r>
           </w:p>
         </w:tc>
@@ -1029,7 +1149,7 @@
               <w:rPr>
                 <w:lang w:val="de-CH"/>
               </w:rPr>
-              <w:t>Bierdaten hinzufügen</w:t>
+              <w:t>Logout Funktion</w:t>
             </w:r>
           </w:p>
         </w:tc>
@@ -1069,7 +1189,7 @@
               <w:rPr>
                 <w:lang w:val="de-CH"/>
               </w:rPr>
-              <w:t>18</w:t>
+              <w:t>19</w:t>
             </w:r>
           </w:p>
         </w:tc>
@@ -1088,7 +1208,7 @@
               <w:rPr>
                 <w:lang w:val="de-CH"/>
               </w:rPr>
-              <w:t>Logout Funktion</w:t>
+              <w:t>Design Listen und Formulare</w:t>
             </w:r>
           </w:p>
         </w:tc>
@@ -1131,7 +1251,7 @@
               <w:rPr>
                 <w:lang w:val="de-CH"/>
               </w:rPr>
-              <w:t>19</w:t>
+              <w:t>20</w:t>
             </w:r>
           </w:p>
         </w:tc>
@@ -1150,7 +1270,7 @@
               <w:rPr>
                 <w:lang w:val="de-CH"/>
               </w:rPr>
-              <w:t>Design Listen und Formulare</w:t>
+              <w:t>Bewertungsfunktionalität</w:t>
             </w:r>
           </w:p>
         </w:tc>
@@ -1190,7 +1310,7 @@
               <w:rPr>
                 <w:lang w:val="de-CH"/>
               </w:rPr>
-              <w:t>20</w:t>
+              <w:t>21</w:t>
             </w:r>
           </w:p>
         </w:tc>
@@ -1209,7 +1329,7 @@
               <w:rPr>
                 <w:lang w:val="de-CH"/>
               </w:rPr>
-              <w:t>Bewertungsfunktionalität</w:t>
+              <w:t>Bier hinzufügen</w:t>
             </w:r>
           </w:p>
         </w:tc>
@@ -1220,68 +1340,6 @@
           <w:p>
             <w:pPr>
               <w:cnfStyle w:val="000000000000" w:firstRow="0" w:lastRow="0" w:firstColumn="0" w:lastColumn="0" w:oddVBand="0" w:evenVBand="0" w:oddHBand="0" w:evenHBand="0" w:firstRowFirstColumn="0" w:firstRowLastColumn="0" w:lastRowFirstColumn="0" w:lastRowLastColumn="0"/>
-              <w:rPr>
-                <w:lang w:val="de-CH"/>
-              </w:rPr>
-            </w:pPr>
-            <w:r>
-              <w:rPr>
-                <w:lang w:val="de-CH"/>
-              </w:rPr>
-              <w:t>Open</w:t>
-            </w:r>
-          </w:p>
-        </w:tc>
-      </w:tr>
-      <w:tr>
-        <w:trPr>
-          <w:cnfStyle w:val="000000100000" w:firstRow="0" w:lastRow="0" w:firstColumn="0" w:lastColumn="0" w:oddVBand="0" w:evenVBand="0" w:oddHBand="1" w:evenHBand="0" w:firstRowFirstColumn="0" w:firstRowLastColumn="0" w:lastRowFirstColumn="0" w:lastRowLastColumn="0"/>
-        </w:trPr>
-        <w:tc>
-          <w:tcPr>
-            <w:cnfStyle w:val="001000000000" w:firstRow="0" w:lastRow="0" w:firstColumn="1" w:lastColumn="0" w:oddVBand="0" w:evenVBand="0" w:oddHBand="0" w:evenHBand="0" w:firstRowFirstColumn="0" w:firstRowLastColumn="0" w:lastRowFirstColumn="0" w:lastRowLastColumn="0"/>
-            <w:tcW w:w="0" w:type="auto"/>
-          </w:tcPr>
-          <w:p>
-            <w:pPr>
-              <w:rPr>
-                <w:lang w:val="de-CH"/>
-              </w:rPr>
-            </w:pPr>
-            <w:r>
-              <w:rPr>
-                <w:lang w:val="de-CH"/>
-              </w:rPr>
-              <w:t>21</w:t>
-            </w:r>
-          </w:p>
-        </w:tc>
-        <w:tc>
-          <w:tcPr>
-            <w:tcW w:w="2497" w:type="dxa"/>
-          </w:tcPr>
-          <w:p>
-            <w:pPr>
-              <w:cnfStyle w:val="000000100000" w:firstRow="0" w:lastRow="0" w:firstColumn="0" w:lastColumn="0" w:oddVBand="0" w:evenVBand="0" w:oddHBand="1" w:evenHBand="0" w:firstRowFirstColumn="0" w:firstRowLastColumn="0" w:lastRowFirstColumn="0" w:lastRowLastColumn="0"/>
-              <w:rPr>
-                <w:lang w:val="de-CH"/>
-              </w:rPr>
-            </w:pPr>
-            <w:r>
-              <w:rPr>
-                <w:lang w:val="de-CH"/>
-              </w:rPr>
-              <w:t>Bier hinzufügen</w:t>
-            </w:r>
-          </w:p>
-        </w:tc>
-        <w:tc>
-          <w:tcPr>
-            <w:tcW w:w="796" w:type="dxa"/>
-          </w:tcPr>
-          <w:p>
-            <w:pPr>
-              <w:cnfStyle w:val="000000100000" w:firstRow="0" w:lastRow="0" w:firstColumn="0" w:lastColumn="0" w:oddVBand="0" w:evenVBand="0" w:oddHBand="1" w:evenHBand="0" w:firstRowFirstColumn="0" w:firstRowLastColumn="0" w:lastRowFirstColumn="0" w:lastRowLastColumn="0"/>
               <w:rPr>
                 <w:lang w:val="de-CH"/>
               </w:rPr>
@@ -1650,7 +1708,7 @@
               <w:rPr>
                 <w:lang w:val="de-CH"/>
               </w:rPr>
-              <w:t>16</w:t>
+              <w:t>18</w:t>
             </w:r>
           </w:p>
         </w:tc>
@@ -1688,7 +1746,7 @@
               <w:rPr>
                 <w:lang w:val="de-CH"/>
               </w:rPr>
-              <w:t>Bierdaten hinzufügen</w:t>
+              <w:t>Logout Funktion</w:t>
             </w:r>
           </w:p>
         </w:tc>
@@ -1703,6 +1761,12 @@
                 <w:lang w:val="de-CH"/>
               </w:rPr>
             </w:pPr>
+            <w:r>
+              <w:rPr>
+                <w:lang w:val="de-CH"/>
+              </w:rPr>
+              <w:t>Dahinden</w:t>
+            </w:r>
           </w:p>
         </w:tc>
         <w:tc>
@@ -1720,7 +1784,7 @@
               <w:rPr>
                 <w:lang w:val="de-CH"/>
               </w:rPr>
-              <w:t>3</w:t>
+              <w:t>1</w:t>
             </w:r>
           </w:p>
         </w:tc>
@@ -1763,7 +1827,7 @@
               <w:rPr>
                 <w:lang w:val="de-CH"/>
               </w:rPr>
-              <w:t>18</w:t>
+              <w:t>20</w:t>
             </w:r>
           </w:p>
         </w:tc>
@@ -1801,7 +1865,7 @@
               <w:rPr>
                 <w:lang w:val="de-CH"/>
               </w:rPr>
-              <w:t>Logout Funktion</w:t>
+              <w:t>Bewertungsfunktionalität</w:t>
             </w:r>
           </w:p>
         </w:tc>
@@ -1820,7 +1884,7 @@
               <w:rPr>
                 <w:lang w:val="de-CH"/>
               </w:rPr>
-              <w:t>Dahinden</w:t>
+              <w:t>Huber</w:t>
             </w:r>
           </w:p>
         </w:tc>
@@ -1839,7 +1903,7 @@
               <w:rPr>
                 <w:lang w:val="de-CH"/>
               </w:rPr>
-              <w:t>1</w:t>
+              <w:t>5</w:t>
             </w:r>
           </w:p>
         </w:tc>
@@ -1879,7 +1943,7 @@
               <w:rPr>
                 <w:lang w:val="de-CH"/>
               </w:rPr>
-              <w:t>20</w:t>
+              <w:t>19</w:t>
             </w:r>
           </w:p>
         </w:tc>
@@ -1898,7 +1962,7 @@
               <w:rPr>
                 <w:lang w:val="de-CH"/>
               </w:rPr>
-              <w:t>2</w:t>
+              <w:t>3</w:t>
             </w:r>
           </w:p>
         </w:tc>
@@ -1917,7 +1981,7 @@
               <w:rPr>
                 <w:lang w:val="de-CH"/>
               </w:rPr>
-              <w:t>Bewertungsfunktionalität</w:t>
+              <w:t>Design Listen und Formulare</w:t>
             </w:r>
           </w:p>
         </w:tc>
@@ -1936,7 +2000,7 @@
               <w:rPr>
                 <w:lang w:val="de-CH"/>
               </w:rPr>
-              <w:t>Huber</w:t>
+              <w:t>Steiner</w:t>
             </w:r>
           </w:p>
         </w:tc>
@@ -1966,125 +2030,6 @@
           <w:p>
             <w:pPr>
               <w:cnfStyle w:val="000000000000" w:firstRow="0" w:lastRow="0" w:firstColumn="0" w:lastColumn="0" w:oddVBand="0" w:evenVBand="0" w:oddHBand="0" w:evenHBand="0" w:firstRowFirstColumn="0" w:firstRowLastColumn="0" w:lastRowFirstColumn="0" w:lastRowLastColumn="0"/>
-              <w:rPr>
-                <w:lang w:val="de-CH"/>
-              </w:rPr>
-            </w:pPr>
-            <w:r>
-              <w:rPr>
-                <w:lang w:val="de-CH"/>
-              </w:rPr>
-              <w:t>Done</w:t>
-            </w:r>
-          </w:p>
-        </w:tc>
-      </w:tr>
-      <w:tr>
-        <w:trPr>
-          <w:cnfStyle w:val="000000100000" w:firstRow="0" w:lastRow="0" w:firstColumn="0" w:lastColumn="0" w:oddVBand="0" w:evenVBand="0" w:oddHBand="1" w:evenHBand="0" w:firstRowFirstColumn="0" w:firstRowLastColumn="0" w:lastRowFirstColumn="0" w:lastRowLastColumn="0"/>
-        </w:trPr>
-        <w:tc>
-          <w:tcPr>
-            <w:cnfStyle w:val="001000000000" w:firstRow="0" w:lastRow="0" w:firstColumn="1" w:lastColumn="0" w:oddVBand="0" w:evenVBand="0" w:oddHBand="0" w:evenHBand="0" w:firstRowFirstColumn="0" w:firstRowLastColumn="0" w:lastRowFirstColumn="0" w:lastRowLastColumn="0"/>
-            <w:tcW w:w="704" w:type="dxa"/>
-          </w:tcPr>
-          <w:p>
-            <w:pPr>
-              <w:rPr>
-                <w:lang w:val="de-CH"/>
-              </w:rPr>
-            </w:pPr>
-            <w:r>
-              <w:rPr>
-                <w:lang w:val="de-CH"/>
-              </w:rPr>
-              <w:t>19</w:t>
-            </w:r>
-          </w:p>
-        </w:tc>
-        <w:tc>
-          <w:tcPr>
-            <w:tcW w:w="992" w:type="dxa"/>
-          </w:tcPr>
-          <w:p>
-            <w:pPr>
-              <w:cnfStyle w:val="000000100000" w:firstRow="0" w:lastRow="0" w:firstColumn="0" w:lastColumn="0" w:oddVBand="0" w:evenVBand="0" w:oddHBand="1" w:evenHBand="0" w:firstRowFirstColumn="0" w:firstRowLastColumn="0" w:lastRowFirstColumn="0" w:lastRowLastColumn="0"/>
-              <w:rPr>
-                <w:lang w:val="de-CH"/>
-              </w:rPr>
-            </w:pPr>
-            <w:r>
-              <w:rPr>
-                <w:lang w:val="de-CH"/>
-              </w:rPr>
-              <w:t>3</w:t>
-            </w:r>
-          </w:p>
-        </w:tc>
-        <w:tc>
-          <w:tcPr>
-            <w:tcW w:w="2147" w:type="dxa"/>
-          </w:tcPr>
-          <w:p>
-            <w:pPr>
-              <w:cnfStyle w:val="000000100000" w:firstRow="0" w:lastRow="0" w:firstColumn="0" w:lastColumn="0" w:oddVBand="0" w:evenVBand="0" w:oddHBand="1" w:evenHBand="0" w:firstRowFirstColumn="0" w:firstRowLastColumn="0" w:lastRowFirstColumn="0" w:lastRowLastColumn="0"/>
-              <w:rPr>
-                <w:lang w:val="de-CH"/>
-              </w:rPr>
-            </w:pPr>
-            <w:r>
-              <w:rPr>
-                <w:lang w:val="de-CH"/>
-              </w:rPr>
-              <w:t>Design Listen und Formulare</w:t>
-            </w:r>
-          </w:p>
-        </w:tc>
-        <w:tc>
-          <w:tcPr>
-            <w:tcW w:w="1397" w:type="dxa"/>
-          </w:tcPr>
-          <w:p>
-            <w:pPr>
-              <w:cnfStyle w:val="000000100000" w:firstRow="0" w:lastRow="0" w:firstColumn="0" w:lastColumn="0" w:oddVBand="0" w:evenVBand="0" w:oddHBand="1" w:evenHBand="0" w:firstRowFirstColumn="0" w:firstRowLastColumn="0" w:lastRowFirstColumn="0" w:lastRowLastColumn="0"/>
-              <w:rPr>
-                <w:lang w:val="de-CH"/>
-              </w:rPr>
-            </w:pPr>
-            <w:r>
-              <w:rPr>
-                <w:lang w:val="de-CH"/>
-              </w:rPr>
-              <w:t>Steiner</w:t>
-            </w:r>
-          </w:p>
-        </w:tc>
-        <w:tc>
-          <w:tcPr>
-            <w:tcW w:w="1397" w:type="dxa"/>
-          </w:tcPr>
-          <w:p>
-            <w:pPr>
-              <w:cnfStyle w:val="000000100000" w:firstRow="0" w:lastRow="0" w:firstColumn="0" w:lastColumn="0" w:oddVBand="0" w:evenVBand="0" w:oddHBand="1" w:evenHBand="0" w:firstRowFirstColumn="0" w:firstRowLastColumn="0" w:lastRowFirstColumn="0" w:lastRowLastColumn="0"/>
-              <w:rPr>
-                <w:lang w:val="de-CH"/>
-              </w:rPr>
-            </w:pPr>
-            <w:r>
-              <w:rPr>
-                <w:lang w:val="de-CH"/>
-              </w:rPr>
-              <w:t>5</w:t>
-            </w:r>
-          </w:p>
-        </w:tc>
-        <w:tc>
-          <w:tcPr>
-            <w:tcW w:w="1134" w:type="dxa"/>
-          </w:tcPr>
-          <w:p>
-            <w:pPr>
-              <w:cnfStyle w:val="000000100000" w:firstRow="0" w:lastRow="0" w:firstColumn="0" w:lastColumn="0" w:oddVBand="0" w:evenVBand="0" w:oddHBand="1" w:evenHBand="0" w:firstRowFirstColumn="0" w:firstRowLastColumn="0" w:lastRowFirstColumn="0" w:lastRowLastColumn="0"/>
               <w:rPr>
                 <w:lang w:val="de-CH"/>
               </w:rPr>
@@ -2118,6 +2063,20 @@
         </w:rPr>
         <w:t>Der Sprint 2 konnte ohne grössere Vorkommnisse pünktlich abgeschlossen werden.</w:t>
       </w:r>
+      <w:r>
+        <w:rPr>
+          <w:lang w:val="de-CH"/>
+        </w:rPr>
+        <w:t xml:space="preserve"> Da dies der letzte Sprint </w:t>
+      </w:r>
+      <w:r>
+        <w:rPr>
+          <w:lang w:val="de-CH"/>
+        </w:rPr>
+        <w:t>war, wurde die Planung für Sprint 3 nicht mehr erstellt.</w:t>
+      </w:r>
+      <w:bookmarkStart w:id="0" w:name="_GoBack"/>
+      <w:bookmarkEnd w:id="0"/>
     </w:p>
     <w:sectPr>
       <w:pgSz w:w="11906" w:h="16838"/>

</xml_diff>